<commit_message>
update netcdf4-python install note
</commit_message>
<xml_diff>
--- a/installation instruction-BOUT++4.docx
+++ b/installation instruction-BOUT++4.docx
@@ -637,6 +637,31 @@
         </w:rPr>
         <w:t>export HDF5_DISABLE_VERSION_CHECK=1</w:t>
       </w:r>
+      <w:bookmarkStart w:id="0" w:name="_GoBack"/>
+      <w:bookmarkEnd w:id="0"/>
+    </w:p>
+    <w:p>
+      <w:pPr>
+        <w:rPr>
+          <w:rFonts w:hint="default" w:ascii="Times New Roman" w:hAnsi="Times New Roman" w:cs="Times New Roman"/>
+        </w:rPr>
+      </w:pPr>
+    </w:p>
+    <w:p>
+      <w:pPr>
+        <w:rPr>
+          <w:rFonts w:hint="default" w:ascii="Times New Roman" w:hAnsi="Times New Roman" w:cs="Times New Roman"/>
+          <w:lang w:val="en"/>
+        </w:rPr>
+      </w:pPr>
+      <w:r>
+        <w:rPr>
+          <w:rFonts w:hint="default" w:ascii="Times New Roman" w:hAnsi="Times New Roman" w:cs="Times New Roman"/>
+          <w:color w:val="FF0000"/>
+          <w:lang w:val="en"/>
+        </w:rPr>
+        <w:t>Install netcdf4-python: conda install netcdf4</w:t>
+      </w:r>
     </w:p>
     <w:p>
       <w:pPr>
@@ -676,17 +701,7 @@
           <w:b w:val="0"/>
           <w:bCs w:val="0"/>
         </w:rPr>
-        <w:t>./configure --with-fftw=${fftw_dir</w:t>
-      </w:r>
-      <w:bookmarkStart w:id="0" w:name="_GoBack"/>
-      <w:bookmarkEnd w:id="0"/>
-      <w:r>
-        <w:rPr>
-          <w:rFonts w:hint="default" w:ascii="Times New Roman" w:hAnsi="Times New Roman" w:cs="Times New Roman"/>
-          <w:b w:val="0"/>
-          <w:bCs w:val="0"/>
-        </w:rPr>
-        <w:t>} --with-hdf5=${hdf5_dir}/bin/h5cc --with-netcdf=${netcdf_dir} --with-sundials=${sundials_dir}</w:t>
+        <w:t>./configure --with-fftw=${fftw_dir} --with-hdf5=${hdf5_dir}/bin/h5cc --with-netcdf=${netcdf_dir} --with-sundials=${sundials_dir}</w:t>
       </w:r>
     </w:p>
     <w:p>

</xml_diff>